<commit_message>
Incremental progress on lab7, notes
</commit_message>
<xml_diff>
--- a/labs/lab07/quicksort_report.docx
+++ b/labs/lab07/quicksort_report.docx
@@ -36,10 +36,7 @@
         <w:t>Experiment Design</w:t>
       </w:r>
     </w:p>
-    <w:p>
-      <w:bookmarkStart w:id="0" w:name="_GoBack"/>
-      <w:bookmarkEnd w:id="0"/>
-    </w:p>
+    <w:p/>
     <w:p/>
     <w:p>
       <w:pPr>
@@ -53,15 +50,12 @@
       <w:pPr>
         <w:pStyle w:val="Heading2"/>
       </w:pPr>
-      <w:bookmarkStart w:id="1" w:name="OLE_LINK1"/>
+      <w:bookmarkStart w:id="0" w:name="OLE_LINK1"/>
       <w:r>
         <w:t xml:space="preserve">Quicksort </w:t>
       </w:r>
       <w:r>
-        <w:t>using</w:t>
-      </w:r>
-      <w:r>
-        <w:t xml:space="preserve"> </w:t>
+        <w:t xml:space="preserve">using </w:t>
       </w:r>
       <w:r>
         <w:t xml:space="preserve">Naïve Pivot </w:t>
@@ -88,7 +82,7 @@
             <w:cnfStyle w:val="001000000000" w:firstRow="0" w:lastRow="0" w:firstColumn="1" w:lastColumn="0" w:oddVBand="0" w:evenVBand="0" w:oddHBand="0" w:evenHBand="0" w:firstRowFirstColumn="0" w:firstRowLastColumn="0" w:lastRowFirstColumn="0" w:lastRowLastColumn="0"/>
             <w:tcW w:w="1413" w:type="dxa"/>
           </w:tcPr>
-          <w:bookmarkEnd w:id="1"/>
+          <w:bookmarkEnd w:id="0"/>
           <w:p>
             <w:r>
               <w:t>Items</w:t>
@@ -467,10 +461,7 @@
           </w:tcPr>
           <w:p>
             <w:r>
-              <w:t>16</w:t>
-            </w:r>
-            <w:r>
-              <w:t>0000</w:t>
+              <w:t>160000</w:t>
             </w:r>
           </w:p>
         </w:tc>
@@ -531,544 +522,13 @@
           <w:noProof/>
         </w:rPr>
         <w:drawing>
-          <wp:inline distT="0" distB="0" distL="0" distR="0" wp14:anchorId="7F844B52" wp14:editId="733FAC66">
+          <wp:inline distT="0" distB="0" distL="0" distR="0" wp14:anchorId="5F0F45F9" wp14:editId="67FC54C5">
             <wp:extent cx="4572000" cy="2715683"/>
             <wp:effectExtent l="0" t="0" r="12700" b="15240"/>
             <wp:docPr id="1" name="Chart 1">
               <a:extLst xmlns:a="http://schemas.openxmlformats.org/drawingml/2006/main">
                 <a:ext uri="{FF2B5EF4-FFF2-40B4-BE49-F238E27FC236}">
                   <a16:creationId xmlns:a16="http://schemas.microsoft.com/office/drawing/2014/main" id="{0A49CD05-CD63-3844-A006-C2E99DE72E3C}"/>
-                </a:ext>
-              </a:extLst>
-            </wp:docPr>
-            <wp:cNvGraphicFramePr/>
-            <a:graphic xmlns:a="http://schemas.openxmlformats.org/drawingml/2006/main">
-              <a:graphicData uri="http://schemas.openxmlformats.org/drawingml/2006/chart">
-                <c:chart xmlns:c="http://schemas.openxmlformats.org/drawingml/2006/chart" xmlns:r="http://schemas.openxmlformats.org/officeDocument/2006/relationships" r:id="rId4"/>
-              </a:graphicData>
-            </a:graphic>
-          </wp:inline>
-        </w:drawing>
-      </w:r>
-    </w:p>
-    <w:p>
-      <w:r>
-        <w:br w:type="page"/>
-      </w:r>
-    </w:p>
-    <w:p/>
-    <w:p>
-      <w:pPr>
-        <w:pStyle w:val="Heading2"/>
-      </w:pPr>
-      <w:bookmarkStart w:id="2" w:name="OLE_LINK2"/>
-      <w:r>
-        <w:t xml:space="preserve">Quicksort </w:t>
-      </w:r>
-      <w:r>
-        <w:t>using</w:t>
-      </w:r>
-      <w:r>
-        <w:t xml:space="preserve"> </w:t>
-      </w:r>
-      <w:r>
-        <w:t>Median of Three Pivot</w:t>
-      </w:r>
-    </w:p>
-    <w:p/>
-    <w:tbl>
-      <w:tblPr>
-        <w:tblStyle w:val="GridTable2-Accent5"/>
-        <w:tblW w:w="0" w:type="auto"/>
-        <w:tblLook w:val="04A0" w:firstRow="1" w:lastRow="0" w:firstColumn="1" w:lastColumn="0" w:noHBand="0" w:noVBand="1"/>
-      </w:tblPr>
-      <w:tblGrid>
-        <w:gridCol w:w="1413"/>
-        <w:gridCol w:w="2410"/>
-        <w:gridCol w:w="2551"/>
-        <w:gridCol w:w="2636"/>
-      </w:tblGrid>
-      <w:tr>
-        <w:trPr>
-          <w:cnfStyle w:val="100000000000" w:firstRow="1" w:lastRow="0" w:firstColumn="0" w:lastColumn="0" w:oddVBand="0" w:evenVBand="0" w:oddHBand="0" w:evenHBand="0" w:firstRowFirstColumn="0" w:firstRowLastColumn="0" w:lastRowFirstColumn="0" w:lastRowLastColumn="0"/>
-        </w:trPr>
-        <w:tc>
-          <w:tcPr>
-            <w:cnfStyle w:val="001000000000" w:firstRow="0" w:lastRow="0" w:firstColumn="1" w:lastColumn="0" w:oddVBand="0" w:evenVBand="0" w:oddHBand="0" w:evenHBand="0" w:firstRowFirstColumn="0" w:firstRowLastColumn="0" w:lastRowFirstColumn="0" w:lastRowLastColumn="0"/>
-            <w:tcW w:w="1413" w:type="dxa"/>
-          </w:tcPr>
-          <w:bookmarkEnd w:id="2"/>
-          <w:p>
-            <w:r>
-              <w:t>Items</w:t>
-            </w:r>
-          </w:p>
-        </w:tc>
-        <w:tc>
-          <w:tcPr>
-            <w:tcW w:w="2410" w:type="dxa"/>
-          </w:tcPr>
-          <w:p>
-            <w:pPr>
-              <w:cnfStyle w:val="100000000000" w:firstRow="1" w:lastRow="0" w:firstColumn="0" w:lastColumn="0" w:oddVBand="0" w:evenVBand="0" w:oddHBand="0" w:evenHBand="0" w:firstRowFirstColumn="0" w:firstRowLastColumn="0" w:lastRowFirstColumn="0" w:lastRowLastColumn="0"/>
-            </w:pPr>
-            <w:r>
-              <w:t>Ascending</w:t>
-            </w:r>
-          </w:p>
-        </w:tc>
-        <w:tc>
-          <w:tcPr>
-            <w:tcW w:w="2551" w:type="dxa"/>
-          </w:tcPr>
-          <w:p>
-            <w:pPr>
-              <w:cnfStyle w:val="100000000000" w:firstRow="1" w:lastRow="0" w:firstColumn="0" w:lastColumn="0" w:oddVBand="0" w:evenVBand="0" w:oddHBand="0" w:evenHBand="0" w:firstRowFirstColumn="0" w:firstRowLastColumn="0" w:lastRowFirstColumn="0" w:lastRowLastColumn="0"/>
-            </w:pPr>
-            <w:r>
-              <w:t>Random</w:t>
-            </w:r>
-          </w:p>
-        </w:tc>
-        <w:tc>
-          <w:tcPr>
-            <w:tcW w:w="2636" w:type="dxa"/>
-          </w:tcPr>
-          <w:p>
-            <w:pPr>
-              <w:cnfStyle w:val="100000000000" w:firstRow="1" w:lastRow="0" w:firstColumn="0" w:lastColumn="0" w:oddVBand="0" w:evenVBand="0" w:oddHBand="0" w:evenHBand="0" w:firstRowFirstColumn="0" w:firstRowLastColumn="0" w:lastRowFirstColumn="0" w:lastRowLastColumn="0"/>
-            </w:pPr>
-            <w:r>
-              <w:t>Descending</w:t>
-            </w:r>
-          </w:p>
-        </w:tc>
-      </w:tr>
-      <w:tr>
-        <w:trPr>
-          <w:cnfStyle w:val="000000100000" w:firstRow="0" w:lastRow="0" w:firstColumn="0" w:lastColumn="0" w:oddVBand="0" w:evenVBand="0" w:oddHBand="1" w:evenHBand="0" w:firstRowFirstColumn="0" w:firstRowLastColumn="0" w:lastRowFirstColumn="0" w:lastRowLastColumn="0"/>
-        </w:trPr>
-        <w:tc>
-          <w:tcPr>
-            <w:cnfStyle w:val="001000000000" w:firstRow="0" w:lastRow="0" w:firstColumn="1" w:lastColumn="0" w:oddVBand="0" w:evenVBand="0" w:oddHBand="0" w:evenHBand="0" w:firstRowFirstColumn="0" w:firstRowLastColumn="0" w:lastRowFirstColumn="0" w:lastRowLastColumn="0"/>
-            <w:tcW w:w="1413" w:type="dxa"/>
-          </w:tcPr>
-          <w:p>
-            <w:r>
-              <w:t>100</w:t>
-            </w:r>
-          </w:p>
-        </w:tc>
-        <w:tc>
-          <w:tcPr>
-            <w:tcW w:w="2410" w:type="dxa"/>
-          </w:tcPr>
-          <w:p>
-            <w:pPr>
-              <w:cnfStyle w:val="000000100000" w:firstRow="0" w:lastRow="0" w:firstColumn="0" w:lastColumn="0" w:oddVBand="0" w:evenVBand="0" w:oddHBand="1" w:evenHBand="0" w:firstRowFirstColumn="0" w:firstRowLastColumn="0" w:lastRowFirstColumn="0" w:lastRowLastColumn="0"/>
-            </w:pPr>
-            <w:r>
-              <w:t>0.000</w:t>
-            </w:r>
-          </w:p>
-        </w:tc>
-        <w:tc>
-          <w:tcPr>
-            <w:tcW w:w="2551" w:type="dxa"/>
-          </w:tcPr>
-          <w:p>
-            <w:pPr>
-              <w:cnfStyle w:val="000000100000" w:firstRow="0" w:lastRow="0" w:firstColumn="0" w:lastColumn="0" w:oddVBand="0" w:evenVBand="0" w:oddHBand="1" w:evenHBand="0" w:firstRowFirstColumn="0" w:firstRowLastColumn="0" w:lastRowFirstColumn="0" w:lastRowLastColumn="0"/>
-            </w:pPr>
-            <w:r>
-              <w:t>0.000</w:t>
-            </w:r>
-          </w:p>
-        </w:tc>
-        <w:tc>
-          <w:tcPr>
-            <w:tcW w:w="2636" w:type="dxa"/>
-          </w:tcPr>
-          <w:p>
-            <w:pPr>
-              <w:cnfStyle w:val="000000100000" w:firstRow="0" w:lastRow="0" w:firstColumn="0" w:lastColumn="0" w:oddVBand="0" w:evenVBand="0" w:oddHBand="1" w:evenHBand="0" w:firstRowFirstColumn="0" w:firstRowLastColumn="0" w:lastRowFirstColumn="0" w:lastRowLastColumn="0"/>
-            </w:pPr>
-            <w:r>
-              <w:t>0.000</w:t>
-            </w:r>
-          </w:p>
-        </w:tc>
-      </w:tr>
-      <w:tr>
-        <w:tc>
-          <w:tcPr>
-            <w:cnfStyle w:val="001000000000" w:firstRow="0" w:lastRow="0" w:firstColumn="1" w:lastColumn="0" w:oddVBand="0" w:evenVBand="0" w:oddHBand="0" w:evenHBand="0" w:firstRowFirstColumn="0" w:firstRowLastColumn="0" w:lastRowFirstColumn="0" w:lastRowLastColumn="0"/>
-            <w:tcW w:w="1413" w:type="dxa"/>
-          </w:tcPr>
-          <w:p>
-            <w:r>
-              <w:t>1000</w:t>
-            </w:r>
-          </w:p>
-        </w:tc>
-        <w:tc>
-          <w:tcPr>
-            <w:tcW w:w="2410" w:type="dxa"/>
-          </w:tcPr>
-          <w:p>
-            <w:pPr>
-              <w:cnfStyle w:val="000000000000" w:firstRow="0" w:lastRow="0" w:firstColumn="0" w:lastColumn="0" w:oddVBand="0" w:evenVBand="0" w:oddHBand="0" w:evenHBand="0" w:firstRowFirstColumn="0" w:firstRowLastColumn="0" w:lastRowFirstColumn="0" w:lastRowLastColumn="0"/>
-            </w:pPr>
-            <w:r>
-              <w:t>0.000</w:t>
-            </w:r>
-          </w:p>
-        </w:tc>
-        <w:tc>
-          <w:tcPr>
-            <w:tcW w:w="2551" w:type="dxa"/>
-          </w:tcPr>
-          <w:p>
-            <w:pPr>
-              <w:cnfStyle w:val="000000000000" w:firstRow="0" w:lastRow="0" w:firstColumn="0" w:lastColumn="0" w:oddVBand="0" w:evenVBand="0" w:oddHBand="0" w:evenHBand="0" w:firstRowFirstColumn="0" w:firstRowLastColumn="0" w:lastRowFirstColumn="0" w:lastRowLastColumn="0"/>
-            </w:pPr>
-            <w:r>
-              <w:t>0.000</w:t>
-            </w:r>
-          </w:p>
-        </w:tc>
-        <w:tc>
-          <w:tcPr>
-            <w:tcW w:w="2636" w:type="dxa"/>
-          </w:tcPr>
-          <w:p>
-            <w:pPr>
-              <w:cnfStyle w:val="000000000000" w:firstRow="0" w:lastRow="0" w:firstColumn="0" w:lastColumn="0" w:oddVBand="0" w:evenVBand="0" w:oddHBand="0" w:evenHBand="0" w:firstRowFirstColumn="0" w:firstRowLastColumn="0" w:lastRowFirstColumn="0" w:lastRowLastColumn="0"/>
-            </w:pPr>
-            <w:r>
-              <w:t>0.000</w:t>
-            </w:r>
-          </w:p>
-        </w:tc>
-      </w:tr>
-      <w:tr>
-        <w:trPr>
-          <w:cnfStyle w:val="000000100000" w:firstRow="0" w:lastRow="0" w:firstColumn="0" w:lastColumn="0" w:oddVBand="0" w:evenVBand="0" w:oddHBand="1" w:evenHBand="0" w:firstRowFirstColumn="0" w:firstRowLastColumn="0" w:lastRowFirstColumn="0" w:lastRowLastColumn="0"/>
-        </w:trPr>
-        <w:tc>
-          <w:tcPr>
-            <w:cnfStyle w:val="001000000000" w:firstRow="0" w:lastRow="0" w:firstColumn="1" w:lastColumn="0" w:oddVBand="0" w:evenVBand="0" w:oddHBand="0" w:evenHBand="0" w:firstRowFirstColumn="0" w:firstRowLastColumn="0" w:lastRowFirstColumn="0" w:lastRowLastColumn="0"/>
-            <w:tcW w:w="1413" w:type="dxa"/>
-          </w:tcPr>
-          <w:p>
-            <w:r>
-              <w:t>10000</w:t>
-            </w:r>
-          </w:p>
-        </w:tc>
-        <w:tc>
-          <w:tcPr>
-            <w:tcW w:w="2410" w:type="dxa"/>
-          </w:tcPr>
-          <w:p>
-            <w:pPr>
-              <w:cnfStyle w:val="000000100000" w:firstRow="0" w:lastRow="0" w:firstColumn="0" w:lastColumn="0" w:oddVBand="0" w:evenVBand="0" w:oddHBand="1" w:evenHBand="0" w:firstRowFirstColumn="0" w:firstRowLastColumn="0" w:lastRowFirstColumn="0" w:lastRowLastColumn="0"/>
-            </w:pPr>
-            <w:r>
-              <w:t>0.000</w:t>
-            </w:r>
-          </w:p>
-        </w:tc>
-        <w:tc>
-          <w:tcPr>
-            <w:tcW w:w="2551" w:type="dxa"/>
-          </w:tcPr>
-          <w:p>
-            <w:pPr>
-              <w:cnfStyle w:val="000000100000" w:firstRow="0" w:lastRow="0" w:firstColumn="0" w:lastColumn="0" w:oddVBand="0" w:evenVBand="0" w:oddHBand="1" w:evenHBand="0" w:firstRowFirstColumn="0" w:firstRowLastColumn="0" w:lastRowFirstColumn="0" w:lastRowLastColumn="0"/>
-            </w:pPr>
-            <w:r>
-              <w:t>0.000</w:t>
-            </w:r>
-          </w:p>
-        </w:tc>
-        <w:tc>
-          <w:tcPr>
-            <w:tcW w:w="2636" w:type="dxa"/>
-          </w:tcPr>
-          <w:p>
-            <w:pPr>
-              <w:cnfStyle w:val="000000100000" w:firstRow="0" w:lastRow="0" w:firstColumn="0" w:lastColumn="0" w:oddVBand="0" w:evenVBand="0" w:oddHBand="1" w:evenHBand="0" w:firstRowFirstColumn="0" w:firstRowLastColumn="0" w:lastRowFirstColumn="0" w:lastRowLastColumn="0"/>
-            </w:pPr>
-            <w:r>
-              <w:t>0.000</w:t>
-            </w:r>
-          </w:p>
-        </w:tc>
-      </w:tr>
-      <w:tr>
-        <w:tc>
-          <w:tcPr>
-            <w:cnfStyle w:val="001000000000" w:firstRow="0" w:lastRow="0" w:firstColumn="1" w:lastColumn="0" w:oddVBand="0" w:evenVBand="0" w:oddHBand="0" w:evenHBand="0" w:firstRowFirstColumn="0" w:firstRowLastColumn="0" w:lastRowFirstColumn="0" w:lastRowLastColumn="0"/>
-            <w:tcW w:w="1413" w:type="dxa"/>
-          </w:tcPr>
-          <w:p>
-            <w:r>
-              <w:t>20000</w:t>
-            </w:r>
-          </w:p>
-        </w:tc>
-        <w:tc>
-          <w:tcPr>
-            <w:tcW w:w="2410" w:type="dxa"/>
-          </w:tcPr>
-          <w:p>
-            <w:pPr>
-              <w:cnfStyle w:val="000000000000" w:firstRow="0" w:lastRow="0" w:firstColumn="0" w:lastColumn="0" w:oddVBand="0" w:evenVBand="0" w:oddHBand="0" w:evenHBand="0" w:firstRowFirstColumn="0" w:firstRowLastColumn="0" w:lastRowFirstColumn="0" w:lastRowLastColumn="0"/>
-            </w:pPr>
-            <w:r>
-              <w:t>0.000</w:t>
-            </w:r>
-          </w:p>
-        </w:tc>
-        <w:tc>
-          <w:tcPr>
-            <w:tcW w:w="2551" w:type="dxa"/>
-          </w:tcPr>
-          <w:p>
-            <w:pPr>
-              <w:cnfStyle w:val="000000000000" w:firstRow="0" w:lastRow="0" w:firstColumn="0" w:lastColumn="0" w:oddVBand="0" w:evenVBand="0" w:oddHBand="0" w:evenHBand="0" w:firstRowFirstColumn="0" w:firstRowLastColumn="0" w:lastRowFirstColumn="0" w:lastRowLastColumn="0"/>
-            </w:pPr>
-            <w:r>
-              <w:t>0.000</w:t>
-            </w:r>
-          </w:p>
-        </w:tc>
-        <w:tc>
-          <w:tcPr>
-            <w:tcW w:w="2636" w:type="dxa"/>
-          </w:tcPr>
-          <w:p>
-            <w:pPr>
-              <w:cnfStyle w:val="000000000000" w:firstRow="0" w:lastRow="0" w:firstColumn="0" w:lastColumn="0" w:oddVBand="0" w:evenVBand="0" w:oddHBand="0" w:evenHBand="0" w:firstRowFirstColumn="0" w:firstRowLastColumn="0" w:lastRowFirstColumn="0" w:lastRowLastColumn="0"/>
-            </w:pPr>
-            <w:r>
-              <w:t>0.000</w:t>
-            </w:r>
-          </w:p>
-        </w:tc>
-      </w:tr>
-      <w:tr>
-        <w:trPr>
-          <w:cnfStyle w:val="000000100000" w:firstRow="0" w:lastRow="0" w:firstColumn="0" w:lastColumn="0" w:oddVBand="0" w:evenVBand="0" w:oddHBand="1" w:evenHBand="0" w:firstRowFirstColumn="0" w:firstRowLastColumn="0" w:lastRowFirstColumn="0" w:lastRowLastColumn="0"/>
-        </w:trPr>
-        <w:tc>
-          <w:tcPr>
-            <w:cnfStyle w:val="001000000000" w:firstRow="0" w:lastRow="0" w:firstColumn="1" w:lastColumn="0" w:oddVBand="0" w:evenVBand="0" w:oddHBand="0" w:evenHBand="0" w:firstRowFirstColumn="0" w:firstRowLastColumn="0" w:lastRowFirstColumn="0" w:lastRowLastColumn="0"/>
-            <w:tcW w:w="1413" w:type="dxa"/>
-          </w:tcPr>
-          <w:p>
-            <w:r>
-              <w:t>40000</w:t>
-            </w:r>
-          </w:p>
-        </w:tc>
-        <w:tc>
-          <w:tcPr>
-            <w:tcW w:w="2410" w:type="dxa"/>
-          </w:tcPr>
-          <w:p>
-            <w:pPr>
-              <w:cnfStyle w:val="000000100000" w:firstRow="0" w:lastRow="0" w:firstColumn="0" w:lastColumn="0" w:oddVBand="0" w:evenVBand="0" w:oddHBand="1" w:evenHBand="0" w:firstRowFirstColumn="0" w:firstRowLastColumn="0" w:lastRowFirstColumn="0" w:lastRowLastColumn="0"/>
-            </w:pPr>
-            <w:r>
-              <w:t>0.000</w:t>
-            </w:r>
-          </w:p>
-        </w:tc>
-        <w:tc>
-          <w:tcPr>
-            <w:tcW w:w="2551" w:type="dxa"/>
-          </w:tcPr>
-          <w:p>
-            <w:pPr>
-              <w:cnfStyle w:val="000000100000" w:firstRow="0" w:lastRow="0" w:firstColumn="0" w:lastColumn="0" w:oddVBand="0" w:evenVBand="0" w:oddHBand="1" w:evenHBand="0" w:firstRowFirstColumn="0" w:firstRowLastColumn="0" w:lastRowFirstColumn="0" w:lastRowLastColumn="0"/>
-            </w:pPr>
-            <w:r>
-              <w:t>0.010</w:t>
-            </w:r>
-          </w:p>
-        </w:tc>
-        <w:tc>
-          <w:tcPr>
-            <w:tcW w:w="2636" w:type="dxa"/>
-          </w:tcPr>
-          <w:p>
-            <w:pPr>
-              <w:cnfStyle w:val="000000100000" w:firstRow="0" w:lastRow="0" w:firstColumn="0" w:lastColumn="0" w:oddVBand="0" w:evenVBand="0" w:oddHBand="1" w:evenHBand="0" w:firstRowFirstColumn="0" w:firstRowLastColumn="0" w:lastRowFirstColumn="0" w:lastRowLastColumn="0"/>
-            </w:pPr>
-            <w:r>
-              <w:t>0.000</w:t>
-            </w:r>
-          </w:p>
-        </w:tc>
-      </w:tr>
-      <w:tr>
-        <w:tc>
-          <w:tcPr>
-            <w:cnfStyle w:val="001000000000" w:firstRow="0" w:lastRow="0" w:firstColumn="1" w:lastColumn="0" w:oddVBand="0" w:evenVBand="0" w:oddHBand="0" w:evenHBand="0" w:firstRowFirstColumn="0" w:firstRowLastColumn="0" w:lastRowFirstColumn="0" w:lastRowLastColumn="0"/>
-            <w:tcW w:w="1413" w:type="dxa"/>
-          </w:tcPr>
-          <w:p>
-            <w:r>
-              <w:t>80000</w:t>
-            </w:r>
-          </w:p>
-        </w:tc>
-        <w:tc>
-          <w:tcPr>
-            <w:tcW w:w="2410" w:type="dxa"/>
-          </w:tcPr>
-          <w:p>
-            <w:pPr>
-              <w:cnfStyle w:val="000000000000" w:firstRow="0" w:lastRow="0" w:firstColumn="0" w:lastColumn="0" w:oddVBand="0" w:evenVBand="0" w:oddHBand="0" w:evenHBand="0" w:firstRowFirstColumn="0" w:firstRowLastColumn="0" w:lastRowFirstColumn="0" w:lastRowLastColumn="0"/>
-            </w:pPr>
-            <w:r>
-              <w:t>0.0</w:t>
-            </w:r>
-            <w:r>
-              <w:t>16</w:t>
-            </w:r>
-          </w:p>
-        </w:tc>
-        <w:tc>
-          <w:tcPr>
-            <w:tcW w:w="2551" w:type="dxa"/>
-          </w:tcPr>
-          <w:p>
-            <w:pPr>
-              <w:cnfStyle w:val="000000000000" w:firstRow="0" w:lastRow="0" w:firstColumn="0" w:lastColumn="0" w:oddVBand="0" w:evenVBand="0" w:oddHBand="0" w:evenHBand="0" w:firstRowFirstColumn="0" w:firstRowLastColumn="0" w:lastRowFirstColumn="0" w:lastRowLastColumn="0"/>
-            </w:pPr>
-            <w:r>
-              <w:t>0.0</w:t>
-            </w:r>
-            <w:r>
-              <w:t>2</w:t>
-            </w:r>
-            <w:r>
-              <w:t>0</w:t>
-            </w:r>
-          </w:p>
-        </w:tc>
-        <w:tc>
-          <w:tcPr>
-            <w:tcW w:w="2636" w:type="dxa"/>
-          </w:tcPr>
-          <w:p>
-            <w:pPr>
-              <w:cnfStyle w:val="000000000000" w:firstRow="0" w:lastRow="0" w:firstColumn="0" w:lastColumn="0" w:oddVBand="0" w:evenVBand="0" w:oddHBand="0" w:evenHBand="0" w:firstRowFirstColumn="0" w:firstRowLastColumn="0" w:lastRowFirstColumn="0" w:lastRowLastColumn="0"/>
-            </w:pPr>
-            <w:r>
-              <w:t>0.0</w:t>
-            </w:r>
-            <w:r>
-              <w:t>1</w:t>
-            </w:r>
-            <w:r>
-              <w:t>0</w:t>
-            </w:r>
-          </w:p>
-        </w:tc>
-      </w:tr>
-      <w:tr>
-        <w:trPr>
-          <w:cnfStyle w:val="000000100000" w:firstRow="0" w:lastRow="0" w:firstColumn="0" w:lastColumn="0" w:oddVBand="0" w:evenVBand="0" w:oddHBand="1" w:evenHBand="0" w:firstRowFirstColumn="0" w:firstRowLastColumn="0" w:lastRowFirstColumn="0" w:lastRowLastColumn="0"/>
-        </w:trPr>
-        <w:tc>
-          <w:tcPr>
-            <w:cnfStyle w:val="001000000000" w:firstRow="0" w:lastRow="0" w:firstColumn="1" w:lastColumn="0" w:oddVBand="0" w:evenVBand="0" w:oddHBand="0" w:evenHBand="0" w:firstRowFirstColumn="0" w:firstRowLastColumn="0" w:lastRowFirstColumn="0" w:lastRowLastColumn="0"/>
-            <w:tcW w:w="1413" w:type="dxa"/>
-          </w:tcPr>
-          <w:p>
-            <w:r>
-              <w:t>160000</w:t>
-            </w:r>
-          </w:p>
-        </w:tc>
-        <w:tc>
-          <w:tcPr>
-            <w:tcW w:w="2410" w:type="dxa"/>
-          </w:tcPr>
-          <w:p>
-            <w:pPr>
-              <w:cnfStyle w:val="000000100000" w:firstRow="0" w:lastRow="0" w:firstColumn="0" w:lastColumn="0" w:oddVBand="0" w:evenVBand="0" w:oddHBand="1" w:evenHBand="0" w:firstRowFirstColumn="0" w:firstRowLastColumn="0" w:lastRowFirstColumn="0" w:lastRowLastColumn="0"/>
-            </w:pPr>
-            <w:r>
-              <w:t>0.0</w:t>
-            </w:r>
-            <w:r>
-              <w:t>40</w:t>
-            </w:r>
-          </w:p>
-        </w:tc>
-        <w:tc>
-          <w:tcPr>
-            <w:tcW w:w="2551" w:type="dxa"/>
-          </w:tcPr>
-          <w:p>
-            <w:pPr>
-              <w:cnfStyle w:val="000000100000" w:firstRow="0" w:lastRow="0" w:firstColumn="0" w:lastColumn="0" w:oddVBand="0" w:evenVBand="0" w:oddHBand="1" w:evenHBand="0" w:firstRowFirstColumn="0" w:firstRowLastColumn="0" w:lastRowFirstColumn="0" w:lastRowLastColumn="0"/>
-            </w:pPr>
-            <w:r>
-              <w:t>0.0</w:t>
-            </w:r>
-            <w:r>
-              <w:t>5</w:t>
-            </w:r>
-            <w:r>
-              <w:t>0</w:t>
-            </w:r>
-          </w:p>
-        </w:tc>
-        <w:tc>
-          <w:tcPr>
-            <w:tcW w:w="2636" w:type="dxa"/>
-          </w:tcPr>
-          <w:p>
-            <w:pPr>
-              <w:cnfStyle w:val="000000100000" w:firstRow="0" w:lastRow="0" w:firstColumn="0" w:lastColumn="0" w:oddVBand="0" w:evenVBand="0" w:oddHBand="1" w:evenHBand="0" w:firstRowFirstColumn="0" w:firstRowLastColumn="0" w:lastRowFirstColumn="0" w:lastRowLastColumn="0"/>
-            </w:pPr>
-            <w:r>
-              <w:t>0.0</w:t>
-            </w:r>
-            <w:r>
-              <w:t>28</w:t>
-            </w:r>
-          </w:p>
-        </w:tc>
-      </w:tr>
-    </w:tbl>
-    <w:p>
-      <w:pPr>
-        <w:jc w:val="center"/>
-      </w:pPr>
-    </w:p>
-    <w:p>
-      <w:pPr>
-        <w:jc w:val="center"/>
-      </w:pPr>
-      <w:r>
-        <w:rPr>
-          <w:noProof/>
-        </w:rPr>
-        <w:drawing>
-          <wp:inline distT="0" distB="0" distL="0" distR="0" wp14:anchorId="01DCB02A" wp14:editId="75A6433B">
-            <wp:extent cx="4592052" cy="2708442"/>
-            <wp:effectExtent l="0" t="0" r="18415" b="9525"/>
-            <wp:docPr id="3" name="Chart 3">
-              <a:extLst xmlns:a="http://schemas.openxmlformats.org/drawingml/2006/main">
-                <a:ext uri="{FF2B5EF4-FFF2-40B4-BE49-F238E27FC236}">
-                  <a16:creationId xmlns:a16="http://schemas.microsoft.com/office/drawing/2014/main" id="{98097766-866B-AD40-9372-1832B33AC8EF}"/>
                 </a:ext>
               </a:extLst>
             </wp:docPr>
@@ -1092,17 +552,15 @@
       <w:pPr>
         <w:pStyle w:val="Heading2"/>
       </w:pPr>
-      <w:r>
-        <w:br/>
-      </w:r>
+      <w:bookmarkStart w:id="1" w:name="OLE_LINK2"/>
       <w:r>
         <w:t xml:space="preserve">Quicksort </w:t>
       </w:r>
       <w:r>
-        <w:t xml:space="preserve">using Random </w:t>
+        <w:t xml:space="preserve">using </w:t>
       </w:r>
       <w:r>
-        <w:t>Pivot</w:t>
+        <w:t>Median of Three Pivot</w:t>
       </w:r>
     </w:p>
     <w:p/>
@@ -1127,6 +585,7 @@
             <w:cnfStyle w:val="001000000000" w:firstRow="0" w:lastRow="0" w:firstColumn="1" w:lastColumn="0" w:oddVBand="0" w:evenVBand="0" w:oddHBand="0" w:evenHBand="0" w:firstRowFirstColumn="0" w:firstRowLastColumn="0" w:lastRowFirstColumn="0" w:lastRowLastColumn="0"/>
             <w:tcW w:w="1413" w:type="dxa"/>
           </w:tcPr>
+          <w:bookmarkEnd w:id="1"/>
           <w:p>
             <w:r>
               <w:t>Items</w:t>
@@ -1304,7 +763,7 @@
               <w:cnfStyle w:val="000000100000" w:firstRow="0" w:lastRow="0" w:firstColumn="0" w:lastColumn="0" w:oddVBand="0" w:evenVBand="0" w:oddHBand="1" w:evenHBand="0" w:firstRowFirstColumn="0" w:firstRowLastColumn="0" w:lastRowFirstColumn="0" w:lastRowLastColumn="0"/>
             </w:pPr>
             <w:r>
-              <w:t>0.132</w:t>
+              <w:t>0.000</w:t>
             </w:r>
           </w:p>
         </w:tc>
@@ -1330,7 +789,7 @@
               <w:cnfStyle w:val="000000100000" w:firstRow="0" w:lastRow="0" w:firstColumn="0" w:lastColumn="0" w:oddVBand="0" w:evenVBand="0" w:oddHBand="1" w:evenHBand="0" w:firstRowFirstColumn="0" w:firstRowLastColumn="0" w:lastRowFirstColumn="0" w:lastRowLastColumn="0"/>
             </w:pPr>
             <w:r>
-              <w:t>0.140</w:t>
+              <w:t>0.000</w:t>
             </w:r>
           </w:p>
         </w:tc>
@@ -1356,7 +815,7 @@
               <w:cnfStyle w:val="000000000000" w:firstRow="0" w:lastRow="0" w:firstColumn="0" w:lastColumn="0" w:oddVBand="0" w:evenVBand="0" w:oddHBand="0" w:evenHBand="0" w:firstRowFirstColumn="0" w:firstRowLastColumn="0" w:lastRowFirstColumn="0" w:lastRowLastColumn="0"/>
             </w:pPr>
             <w:r>
-              <w:t>0.540</w:t>
+              <w:t>0.000</w:t>
             </w:r>
           </w:p>
         </w:tc>
@@ -1382,7 +841,7 @@
               <w:cnfStyle w:val="000000000000" w:firstRow="0" w:lastRow="0" w:firstColumn="0" w:lastColumn="0" w:oddVBand="0" w:evenVBand="0" w:oddHBand="0" w:evenHBand="0" w:firstRowFirstColumn="0" w:firstRowLastColumn="0" w:lastRowFirstColumn="0" w:lastRowLastColumn="0"/>
             </w:pPr>
             <w:r>
-              <w:t>0.560</w:t>
+              <w:t>0.000</w:t>
             </w:r>
           </w:p>
         </w:tc>
@@ -1411,6 +870,529 @@
               <w:cnfStyle w:val="000000100000" w:firstRow="0" w:lastRow="0" w:firstColumn="0" w:lastColumn="0" w:oddVBand="0" w:evenVBand="0" w:oddHBand="1" w:evenHBand="0" w:firstRowFirstColumn="0" w:firstRowLastColumn="0" w:lastRowFirstColumn="0" w:lastRowLastColumn="0"/>
             </w:pPr>
             <w:r>
+              <w:t>0.000</w:t>
+            </w:r>
+          </w:p>
+        </w:tc>
+        <w:tc>
+          <w:tcPr>
+            <w:tcW w:w="2551" w:type="dxa"/>
+          </w:tcPr>
+          <w:p>
+            <w:pPr>
+              <w:cnfStyle w:val="000000100000" w:firstRow="0" w:lastRow="0" w:firstColumn="0" w:lastColumn="0" w:oddVBand="0" w:evenVBand="0" w:oddHBand="1" w:evenHBand="0" w:firstRowFirstColumn="0" w:firstRowLastColumn="0" w:lastRowFirstColumn="0" w:lastRowLastColumn="0"/>
+            </w:pPr>
+            <w:r>
+              <w:t>0.010</w:t>
+            </w:r>
+          </w:p>
+        </w:tc>
+        <w:tc>
+          <w:tcPr>
+            <w:tcW w:w="2636" w:type="dxa"/>
+          </w:tcPr>
+          <w:p>
+            <w:pPr>
+              <w:cnfStyle w:val="000000100000" w:firstRow="0" w:lastRow="0" w:firstColumn="0" w:lastColumn="0" w:oddVBand="0" w:evenVBand="0" w:oddHBand="1" w:evenHBand="0" w:firstRowFirstColumn="0" w:firstRowLastColumn="0" w:lastRowFirstColumn="0" w:lastRowLastColumn="0"/>
+            </w:pPr>
+            <w:r>
+              <w:t>0.000</w:t>
+            </w:r>
+          </w:p>
+        </w:tc>
+      </w:tr>
+      <w:tr>
+        <w:tc>
+          <w:tcPr>
+            <w:cnfStyle w:val="001000000000" w:firstRow="0" w:lastRow="0" w:firstColumn="1" w:lastColumn="0" w:oddVBand="0" w:evenVBand="0" w:oddHBand="0" w:evenHBand="0" w:firstRowFirstColumn="0" w:firstRowLastColumn="0" w:lastRowFirstColumn="0" w:lastRowLastColumn="0"/>
+            <w:tcW w:w="1413" w:type="dxa"/>
+          </w:tcPr>
+          <w:p>
+            <w:r>
+              <w:t>80000</w:t>
+            </w:r>
+          </w:p>
+        </w:tc>
+        <w:tc>
+          <w:tcPr>
+            <w:tcW w:w="2410" w:type="dxa"/>
+          </w:tcPr>
+          <w:p>
+            <w:pPr>
+              <w:cnfStyle w:val="000000000000" w:firstRow="0" w:lastRow="0" w:firstColumn="0" w:lastColumn="0" w:oddVBand="0" w:evenVBand="0" w:oddHBand="0" w:evenHBand="0" w:firstRowFirstColumn="0" w:firstRowLastColumn="0" w:lastRowFirstColumn="0" w:lastRowLastColumn="0"/>
+            </w:pPr>
+            <w:r>
+              <w:t>0.0</w:t>
+            </w:r>
+            <w:r>
+              <w:t>16</w:t>
+            </w:r>
+          </w:p>
+        </w:tc>
+        <w:tc>
+          <w:tcPr>
+            <w:tcW w:w="2551" w:type="dxa"/>
+          </w:tcPr>
+          <w:p>
+            <w:pPr>
+              <w:cnfStyle w:val="000000000000" w:firstRow="0" w:lastRow="0" w:firstColumn="0" w:lastColumn="0" w:oddVBand="0" w:evenVBand="0" w:oddHBand="0" w:evenHBand="0" w:firstRowFirstColumn="0" w:firstRowLastColumn="0" w:lastRowFirstColumn="0" w:lastRowLastColumn="0"/>
+            </w:pPr>
+            <w:r>
+              <w:t>0.0</w:t>
+            </w:r>
+            <w:r>
+              <w:t>2</w:t>
+            </w:r>
+            <w:r>
+              <w:t>0</w:t>
+            </w:r>
+          </w:p>
+        </w:tc>
+        <w:tc>
+          <w:tcPr>
+            <w:tcW w:w="2636" w:type="dxa"/>
+          </w:tcPr>
+          <w:p>
+            <w:pPr>
+              <w:cnfStyle w:val="000000000000" w:firstRow="0" w:lastRow="0" w:firstColumn="0" w:lastColumn="0" w:oddVBand="0" w:evenVBand="0" w:oddHBand="0" w:evenHBand="0" w:firstRowFirstColumn="0" w:firstRowLastColumn="0" w:lastRowFirstColumn="0" w:lastRowLastColumn="0"/>
+            </w:pPr>
+            <w:r>
+              <w:t>0.0</w:t>
+            </w:r>
+            <w:r>
+              <w:t>1</w:t>
+            </w:r>
+            <w:r>
+              <w:t>0</w:t>
+            </w:r>
+          </w:p>
+        </w:tc>
+      </w:tr>
+      <w:tr>
+        <w:trPr>
+          <w:cnfStyle w:val="000000100000" w:firstRow="0" w:lastRow="0" w:firstColumn="0" w:lastColumn="0" w:oddVBand="0" w:evenVBand="0" w:oddHBand="1" w:evenHBand="0" w:firstRowFirstColumn="0" w:firstRowLastColumn="0" w:lastRowFirstColumn="0" w:lastRowLastColumn="0"/>
+        </w:trPr>
+        <w:tc>
+          <w:tcPr>
+            <w:cnfStyle w:val="001000000000" w:firstRow="0" w:lastRow="0" w:firstColumn="1" w:lastColumn="0" w:oddVBand="0" w:evenVBand="0" w:oddHBand="0" w:evenHBand="0" w:firstRowFirstColumn="0" w:firstRowLastColumn="0" w:lastRowFirstColumn="0" w:lastRowLastColumn="0"/>
+            <w:tcW w:w="1413" w:type="dxa"/>
+          </w:tcPr>
+          <w:p>
+            <w:r>
+              <w:t>160000</w:t>
+            </w:r>
+          </w:p>
+        </w:tc>
+        <w:tc>
+          <w:tcPr>
+            <w:tcW w:w="2410" w:type="dxa"/>
+          </w:tcPr>
+          <w:p>
+            <w:pPr>
+              <w:cnfStyle w:val="000000100000" w:firstRow="0" w:lastRow="0" w:firstColumn="0" w:lastColumn="0" w:oddVBand="0" w:evenVBand="0" w:oddHBand="1" w:evenHBand="0" w:firstRowFirstColumn="0" w:firstRowLastColumn="0" w:lastRowFirstColumn="0" w:lastRowLastColumn="0"/>
+            </w:pPr>
+            <w:r>
+              <w:t>0.0</w:t>
+            </w:r>
+            <w:r>
+              <w:t>40</w:t>
+            </w:r>
+          </w:p>
+        </w:tc>
+        <w:tc>
+          <w:tcPr>
+            <w:tcW w:w="2551" w:type="dxa"/>
+          </w:tcPr>
+          <w:p>
+            <w:pPr>
+              <w:cnfStyle w:val="000000100000" w:firstRow="0" w:lastRow="0" w:firstColumn="0" w:lastColumn="0" w:oddVBand="0" w:evenVBand="0" w:oddHBand="1" w:evenHBand="0" w:firstRowFirstColumn="0" w:firstRowLastColumn="0" w:lastRowFirstColumn="0" w:lastRowLastColumn="0"/>
+            </w:pPr>
+            <w:r>
+              <w:t>0.0</w:t>
+            </w:r>
+            <w:r>
+              <w:t>5</w:t>
+            </w:r>
+            <w:r>
+              <w:t>0</w:t>
+            </w:r>
+          </w:p>
+        </w:tc>
+        <w:tc>
+          <w:tcPr>
+            <w:tcW w:w="2636" w:type="dxa"/>
+          </w:tcPr>
+          <w:p>
+            <w:pPr>
+              <w:cnfStyle w:val="000000100000" w:firstRow="0" w:lastRow="0" w:firstColumn="0" w:lastColumn="0" w:oddVBand="0" w:evenVBand="0" w:oddHBand="1" w:evenHBand="0" w:firstRowFirstColumn="0" w:firstRowLastColumn="0" w:lastRowFirstColumn="0" w:lastRowLastColumn="0"/>
+            </w:pPr>
+            <w:r>
+              <w:t>0.0</w:t>
+            </w:r>
+            <w:r>
+              <w:t>28</w:t>
+            </w:r>
+          </w:p>
+        </w:tc>
+      </w:tr>
+    </w:tbl>
+    <w:p>
+      <w:pPr>
+        <w:jc w:val="center"/>
+      </w:pPr>
+    </w:p>
+    <w:p>
+      <w:pPr>
+        <w:jc w:val="center"/>
+      </w:pPr>
+      <w:r>
+        <w:rPr>
+          <w:noProof/>
+        </w:rPr>
+        <w:drawing>
+          <wp:inline distT="0" distB="0" distL="0" distR="0" wp14:anchorId="564CF84F" wp14:editId="61DEDA5F">
+            <wp:extent cx="4592052" cy="2708442"/>
+            <wp:effectExtent l="0" t="0" r="18415" b="9525"/>
+            <wp:docPr id="3" name="Chart 3">
+              <a:extLst xmlns:a="http://schemas.openxmlformats.org/drawingml/2006/main">
+                <a:ext uri="{FF2B5EF4-FFF2-40B4-BE49-F238E27FC236}">
+                  <a16:creationId xmlns:a16="http://schemas.microsoft.com/office/drawing/2014/main" id="{98097766-866B-AD40-9372-1832B33AC8EF}"/>
+                </a:ext>
+              </a:extLst>
+            </wp:docPr>
+            <wp:cNvGraphicFramePr/>
+            <a:graphic xmlns:a="http://schemas.openxmlformats.org/drawingml/2006/main">
+              <a:graphicData uri="http://schemas.openxmlformats.org/drawingml/2006/chart">
+                <c:chart xmlns:c="http://schemas.openxmlformats.org/drawingml/2006/chart" xmlns:r="http://schemas.openxmlformats.org/officeDocument/2006/relationships" r:id="rId6"/>
+              </a:graphicData>
+            </a:graphic>
+          </wp:inline>
+        </w:drawing>
+      </w:r>
+    </w:p>
+    <w:p>
+      <w:r>
+        <w:br w:type="page"/>
+      </w:r>
+    </w:p>
+    <w:p/>
+    <w:p>
+      <w:pPr>
+        <w:pStyle w:val="Heading2"/>
+      </w:pPr>
+      <w:r>
+        <w:br/>
+      </w:r>
+      <w:r>
+        <w:t>Quicksort using Random Pivot</w:t>
+      </w:r>
+    </w:p>
+    <w:p/>
+    <w:tbl>
+      <w:tblPr>
+        <w:tblStyle w:val="GridTable2-Accent5"/>
+        <w:tblW w:w="0" w:type="auto"/>
+        <w:tblLook w:val="04A0" w:firstRow="1" w:lastRow="0" w:firstColumn="1" w:lastColumn="0" w:noHBand="0" w:noVBand="1"/>
+      </w:tblPr>
+      <w:tblGrid>
+        <w:gridCol w:w="1413"/>
+        <w:gridCol w:w="2410"/>
+        <w:gridCol w:w="2551"/>
+        <w:gridCol w:w="2636"/>
+      </w:tblGrid>
+      <w:tr>
+        <w:trPr>
+          <w:cnfStyle w:val="100000000000" w:firstRow="1" w:lastRow="0" w:firstColumn="0" w:lastColumn="0" w:oddVBand="0" w:evenVBand="0" w:oddHBand="0" w:evenHBand="0" w:firstRowFirstColumn="0" w:firstRowLastColumn="0" w:lastRowFirstColumn="0" w:lastRowLastColumn="0"/>
+        </w:trPr>
+        <w:tc>
+          <w:tcPr>
+            <w:cnfStyle w:val="001000000000" w:firstRow="0" w:lastRow="0" w:firstColumn="1" w:lastColumn="0" w:oddVBand="0" w:evenVBand="0" w:oddHBand="0" w:evenHBand="0" w:firstRowFirstColumn="0" w:firstRowLastColumn="0" w:lastRowFirstColumn="0" w:lastRowLastColumn="0"/>
+            <w:tcW w:w="1413" w:type="dxa"/>
+          </w:tcPr>
+          <w:p>
+            <w:r>
+              <w:t>Items</w:t>
+            </w:r>
+          </w:p>
+        </w:tc>
+        <w:tc>
+          <w:tcPr>
+            <w:tcW w:w="2410" w:type="dxa"/>
+          </w:tcPr>
+          <w:p>
+            <w:pPr>
+              <w:cnfStyle w:val="100000000000" w:firstRow="1" w:lastRow="0" w:firstColumn="0" w:lastColumn="0" w:oddVBand="0" w:evenVBand="0" w:oddHBand="0" w:evenHBand="0" w:firstRowFirstColumn="0" w:firstRowLastColumn="0" w:lastRowFirstColumn="0" w:lastRowLastColumn="0"/>
+            </w:pPr>
+            <w:r>
+              <w:t>Ascending</w:t>
+            </w:r>
+          </w:p>
+        </w:tc>
+        <w:tc>
+          <w:tcPr>
+            <w:tcW w:w="2551" w:type="dxa"/>
+          </w:tcPr>
+          <w:p>
+            <w:pPr>
+              <w:cnfStyle w:val="100000000000" w:firstRow="1" w:lastRow="0" w:firstColumn="0" w:lastColumn="0" w:oddVBand="0" w:evenVBand="0" w:oddHBand="0" w:evenHBand="0" w:firstRowFirstColumn="0" w:firstRowLastColumn="0" w:lastRowFirstColumn="0" w:lastRowLastColumn="0"/>
+            </w:pPr>
+            <w:r>
+              <w:t>Random</w:t>
+            </w:r>
+          </w:p>
+        </w:tc>
+        <w:tc>
+          <w:tcPr>
+            <w:tcW w:w="2636" w:type="dxa"/>
+          </w:tcPr>
+          <w:p>
+            <w:pPr>
+              <w:cnfStyle w:val="100000000000" w:firstRow="1" w:lastRow="0" w:firstColumn="0" w:lastColumn="0" w:oddVBand="0" w:evenVBand="0" w:oddHBand="0" w:evenHBand="0" w:firstRowFirstColumn="0" w:firstRowLastColumn="0" w:lastRowFirstColumn="0" w:lastRowLastColumn="0"/>
+            </w:pPr>
+            <w:r>
+              <w:t>Descending</w:t>
+            </w:r>
+          </w:p>
+        </w:tc>
+      </w:tr>
+      <w:tr>
+        <w:trPr>
+          <w:cnfStyle w:val="000000100000" w:firstRow="0" w:lastRow="0" w:firstColumn="0" w:lastColumn="0" w:oddVBand="0" w:evenVBand="0" w:oddHBand="1" w:evenHBand="0" w:firstRowFirstColumn="0" w:firstRowLastColumn="0" w:lastRowFirstColumn="0" w:lastRowLastColumn="0"/>
+        </w:trPr>
+        <w:tc>
+          <w:tcPr>
+            <w:cnfStyle w:val="001000000000" w:firstRow="0" w:lastRow="0" w:firstColumn="1" w:lastColumn="0" w:oddVBand="0" w:evenVBand="0" w:oddHBand="0" w:evenHBand="0" w:firstRowFirstColumn="0" w:firstRowLastColumn="0" w:lastRowFirstColumn="0" w:lastRowLastColumn="0"/>
+            <w:tcW w:w="1413" w:type="dxa"/>
+          </w:tcPr>
+          <w:p>
+            <w:r>
+              <w:t>100</w:t>
+            </w:r>
+          </w:p>
+        </w:tc>
+        <w:tc>
+          <w:tcPr>
+            <w:tcW w:w="2410" w:type="dxa"/>
+          </w:tcPr>
+          <w:p>
+            <w:pPr>
+              <w:cnfStyle w:val="000000100000" w:firstRow="0" w:lastRow="0" w:firstColumn="0" w:lastColumn="0" w:oddVBand="0" w:evenVBand="0" w:oddHBand="1" w:evenHBand="0" w:firstRowFirstColumn="0" w:firstRowLastColumn="0" w:lastRowFirstColumn="0" w:lastRowLastColumn="0"/>
+            </w:pPr>
+            <w:r>
+              <w:t>0.000</w:t>
+            </w:r>
+          </w:p>
+        </w:tc>
+        <w:tc>
+          <w:tcPr>
+            <w:tcW w:w="2551" w:type="dxa"/>
+          </w:tcPr>
+          <w:p>
+            <w:pPr>
+              <w:cnfStyle w:val="000000100000" w:firstRow="0" w:lastRow="0" w:firstColumn="0" w:lastColumn="0" w:oddVBand="0" w:evenVBand="0" w:oddHBand="1" w:evenHBand="0" w:firstRowFirstColumn="0" w:firstRowLastColumn="0" w:lastRowFirstColumn="0" w:lastRowLastColumn="0"/>
+            </w:pPr>
+            <w:r>
+              <w:t>0.000</w:t>
+            </w:r>
+          </w:p>
+        </w:tc>
+        <w:tc>
+          <w:tcPr>
+            <w:tcW w:w="2636" w:type="dxa"/>
+          </w:tcPr>
+          <w:p>
+            <w:pPr>
+              <w:cnfStyle w:val="000000100000" w:firstRow="0" w:lastRow="0" w:firstColumn="0" w:lastColumn="0" w:oddVBand="0" w:evenVBand="0" w:oddHBand="1" w:evenHBand="0" w:firstRowFirstColumn="0" w:firstRowLastColumn="0" w:lastRowFirstColumn="0" w:lastRowLastColumn="0"/>
+            </w:pPr>
+            <w:r>
+              <w:t>0.000</w:t>
+            </w:r>
+          </w:p>
+        </w:tc>
+      </w:tr>
+      <w:tr>
+        <w:tc>
+          <w:tcPr>
+            <w:cnfStyle w:val="001000000000" w:firstRow="0" w:lastRow="0" w:firstColumn="1" w:lastColumn="0" w:oddVBand="0" w:evenVBand="0" w:oddHBand="0" w:evenHBand="0" w:firstRowFirstColumn="0" w:firstRowLastColumn="0" w:lastRowFirstColumn="0" w:lastRowLastColumn="0"/>
+            <w:tcW w:w="1413" w:type="dxa"/>
+          </w:tcPr>
+          <w:p>
+            <w:r>
+              <w:t>1000</w:t>
+            </w:r>
+          </w:p>
+        </w:tc>
+        <w:tc>
+          <w:tcPr>
+            <w:tcW w:w="2410" w:type="dxa"/>
+          </w:tcPr>
+          <w:p>
+            <w:pPr>
+              <w:cnfStyle w:val="000000000000" w:firstRow="0" w:lastRow="0" w:firstColumn="0" w:lastColumn="0" w:oddVBand="0" w:evenVBand="0" w:oddHBand="0" w:evenHBand="0" w:firstRowFirstColumn="0" w:firstRowLastColumn="0" w:lastRowFirstColumn="0" w:lastRowLastColumn="0"/>
+            </w:pPr>
+            <w:r>
+              <w:t>0.000</w:t>
+            </w:r>
+          </w:p>
+        </w:tc>
+        <w:tc>
+          <w:tcPr>
+            <w:tcW w:w="2551" w:type="dxa"/>
+          </w:tcPr>
+          <w:p>
+            <w:pPr>
+              <w:cnfStyle w:val="000000000000" w:firstRow="0" w:lastRow="0" w:firstColumn="0" w:lastColumn="0" w:oddVBand="0" w:evenVBand="0" w:oddHBand="0" w:evenHBand="0" w:firstRowFirstColumn="0" w:firstRowLastColumn="0" w:lastRowFirstColumn="0" w:lastRowLastColumn="0"/>
+            </w:pPr>
+            <w:r>
+              <w:t>0.000</w:t>
+            </w:r>
+          </w:p>
+        </w:tc>
+        <w:tc>
+          <w:tcPr>
+            <w:tcW w:w="2636" w:type="dxa"/>
+          </w:tcPr>
+          <w:p>
+            <w:pPr>
+              <w:cnfStyle w:val="000000000000" w:firstRow="0" w:lastRow="0" w:firstColumn="0" w:lastColumn="0" w:oddVBand="0" w:evenVBand="0" w:oddHBand="0" w:evenHBand="0" w:firstRowFirstColumn="0" w:firstRowLastColumn="0" w:lastRowFirstColumn="0" w:lastRowLastColumn="0"/>
+            </w:pPr>
+            <w:r>
+              <w:t>0.000</w:t>
+            </w:r>
+          </w:p>
+        </w:tc>
+      </w:tr>
+      <w:tr>
+        <w:trPr>
+          <w:cnfStyle w:val="000000100000" w:firstRow="0" w:lastRow="0" w:firstColumn="0" w:lastColumn="0" w:oddVBand="0" w:evenVBand="0" w:oddHBand="1" w:evenHBand="0" w:firstRowFirstColumn="0" w:firstRowLastColumn="0" w:lastRowFirstColumn="0" w:lastRowLastColumn="0"/>
+        </w:trPr>
+        <w:tc>
+          <w:tcPr>
+            <w:cnfStyle w:val="001000000000" w:firstRow="0" w:lastRow="0" w:firstColumn="1" w:lastColumn="0" w:oddVBand="0" w:evenVBand="0" w:oddHBand="0" w:evenHBand="0" w:firstRowFirstColumn="0" w:firstRowLastColumn="0" w:lastRowFirstColumn="0" w:lastRowLastColumn="0"/>
+            <w:tcW w:w="1413" w:type="dxa"/>
+          </w:tcPr>
+          <w:p>
+            <w:r>
+              <w:t>10000</w:t>
+            </w:r>
+          </w:p>
+        </w:tc>
+        <w:tc>
+          <w:tcPr>
+            <w:tcW w:w="2410" w:type="dxa"/>
+          </w:tcPr>
+          <w:p>
+            <w:pPr>
+              <w:cnfStyle w:val="000000100000" w:firstRow="0" w:lastRow="0" w:firstColumn="0" w:lastColumn="0" w:oddVBand="0" w:evenVBand="0" w:oddHBand="1" w:evenHBand="0" w:firstRowFirstColumn="0" w:firstRowLastColumn="0" w:lastRowFirstColumn="0" w:lastRowLastColumn="0"/>
+            </w:pPr>
+            <w:r>
+              <w:t>0.132</w:t>
+            </w:r>
+          </w:p>
+        </w:tc>
+        <w:tc>
+          <w:tcPr>
+            <w:tcW w:w="2551" w:type="dxa"/>
+          </w:tcPr>
+          <w:p>
+            <w:pPr>
+              <w:cnfStyle w:val="000000100000" w:firstRow="0" w:lastRow="0" w:firstColumn="0" w:lastColumn="0" w:oddVBand="0" w:evenVBand="0" w:oddHBand="1" w:evenHBand="0" w:firstRowFirstColumn="0" w:firstRowLastColumn="0" w:lastRowFirstColumn="0" w:lastRowLastColumn="0"/>
+            </w:pPr>
+            <w:r>
+              <w:t>0.000</w:t>
+            </w:r>
+          </w:p>
+        </w:tc>
+        <w:tc>
+          <w:tcPr>
+            <w:tcW w:w="2636" w:type="dxa"/>
+          </w:tcPr>
+          <w:p>
+            <w:pPr>
+              <w:cnfStyle w:val="000000100000" w:firstRow="0" w:lastRow="0" w:firstColumn="0" w:lastColumn="0" w:oddVBand="0" w:evenVBand="0" w:oddHBand="1" w:evenHBand="0" w:firstRowFirstColumn="0" w:firstRowLastColumn="0" w:lastRowFirstColumn="0" w:lastRowLastColumn="0"/>
+            </w:pPr>
+            <w:r>
+              <w:t>0.140</w:t>
+            </w:r>
+          </w:p>
+        </w:tc>
+      </w:tr>
+      <w:tr>
+        <w:tc>
+          <w:tcPr>
+            <w:cnfStyle w:val="001000000000" w:firstRow="0" w:lastRow="0" w:firstColumn="1" w:lastColumn="0" w:oddVBand="0" w:evenVBand="0" w:oddHBand="0" w:evenHBand="0" w:firstRowFirstColumn="0" w:firstRowLastColumn="0" w:lastRowFirstColumn="0" w:lastRowLastColumn="0"/>
+            <w:tcW w:w="1413" w:type="dxa"/>
+          </w:tcPr>
+          <w:p>
+            <w:r>
+              <w:t>20000</w:t>
+            </w:r>
+          </w:p>
+        </w:tc>
+        <w:tc>
+          <w:tcPr>
+            <w:tcW w:w="2410" w:type="dxa"/>
+          </w:tcPr>
+          <w:p>
+            <w:pPr>
+              <w:cnfStyle w:val="000000000000" w:firstRow="0" w:lastRow="0" w:firstColumn="0" w:lastColumn="0" w:oddVBand="0" w:evenVBand="0" w:oddHBand="0" w:evenHBand="0" w:firstRowFirstColumn="0" w:firstRowLastColumn="0" w:lastRowFirstColumn="0" w:lastRowLastColumn="0"/>
+            </w:pPr>
+            <w:r>
+              <w:t>0.540</w:t>
+            </w:r>
+          </w:p>
+        </w:tc>
+        <w:tc>
+          <w:tcPr>
+            <w:tcW w:w="2551" w:type="dxa"/>
+          </w:tcPr>
+          <w:p>
+            <w:pPr>
+              <w:cnfStyle w:val="000000000000" w:firstRow="0" w:lastRow="0" w:firstColumn="0" w:lastColumn="0" w:oddVBand="0" w:evenVBand="0" w:oddHBand="0" w:evenHBand="0" w:firstRowFirstColumn="0" w:firstRowLastColumn="0" w:lastRowFirstColumn="0" w:lastRowLastColumn="0"/>
+            </w:pPr>
+            <w:r>
+              <w:t>0.000</w:t>
+            </w:r>
+          </w:p>
+        </w:tc>
+        <w:tc>
+          <w:tcPr>
+            <w:tcW w:w="2636" w:type="dxa"/>
+          </w:tcPr>
+          <w:p>
+            <w:pPr>
+              <w:cnfStyle w:val="000000000000" w:firstRow="0" w:lastRow="0" w:firstColumn="0" w:lastColumn="0" w:oddVBand="0" w:evenVBand="0" w:oddHBand="0" w:evenHBand="0" w:firstRowFirstColumn="0" w:firstRowLastColumn="0" w:lastRowFirstColumn="0" w:lastRowLastColumn="0"/>
+            </w:pPr>
+            <w:r>
+              <w:t>0.560</w:t>
+            </w:r>
+          </w:p>
+        </w:tc>
+      </w:tr>
+      <w:tr>
+        <w:trPr>
+          <w:cnfStyle w:val="000000100000" w:firstRow="0" w:lastRow="0" w:firstColumn="0" w:lastColumn="0" w:oddVBand="0" w:evenVBand="0" w:oddHBand="1" w:evenHBand="0" w:firstRowFirstColumn="0" w:firstRowLastColumn="0" w:lastRowFirstColumn="0" w:lastRowLastColumn="0"/>
+        </w:trPr>
+        <w:tc>
+          <w:tcPr>
+            <w:cnfStyle w:val="001000000000" w:firstRow="0" w:lastRow="0" w:firstColumn="1" w:lastColumn="0" w:oddVBand="0" w:evenVBand="0" w:oddHBand="0" w:evenHBand="0" w:firstRowFirstColumn="0" w:firstRowLastColumn="0" w:lastRowFirstColumn="0" w:lastRowLastColumn="0"/>
+            <w:tcW w:w="1413" w:type="dxa"/>
+          </w:tcPr>
+          <w:p>
+            <w:r>
+              <w:t>40000</w:t>
+            </w:r>
+          </w:p>
+        </w:tc>
+        <w:tc>
+          <w:tcPr>
+            <w:tcW w:w="2410" w:type="dxa"/>
+          </w:tcPr>
+          <w:p>
+            <w:pPr>
+              <w:cnfStyle w:val="000000100000" w:firstRow="0" w:lastRow="0" w:firstColumn="0" w:lastColumn="0" w:oddVBand="0" w:evenVBand="0" w:oddHBand="1" w:evenHBand="0" w:firstRowFirstColumn="0" w:firstRowLastColumn="0" w:lastRowFirstColumn="0" w:lastRowLastColumn="0"/>
+            </w:pPr>
+            <w:r>
               <w:t>2.182</w:t>
             </w:r>
           </w:p>
@@ -1441,6 +1423,8 @@
             </w:r>
           </w:p>
         </w:tc>
+        <w:bookmarkStart w:id="2" w:name="_GoBack"/>
+        <w:bookmarkEnd w:id="2"/>
       </w:tr>
       <w:tr>
         <w:tc>
@@ -1569,7 +1553,7 @@
           <w:noProof/>
         </w:rPr>
         <w:drawing>
-          <wp:inline distT="0" distB="0" distL="0" distR="0" wp14:anchorId="4C3AE899" wp14:editId="39421079">
+          <wp:inline distT="0" distB="0" distL="0" distR="0" wp14:anchorId="3D6C4907" wp14:editId="7E3A5533">
             <wp:extent cx="4572000" cy="2743200"/>
             <wp:effectExtent l="0" t="0" r="12700" b="12700"/>
             <wp:docPr id="4" name="Chart 4">
@@ -1582,7 +1566,7 @@
             <wp:cNvGraphicFramePr/>
             <a:graphic xmlns:a="http://schemas.openxmlformats.org/drawingml/2006/main">
               <a:graphicData uri="http://schemas.openxmlformats.org/drawingml/2006/chart">
-                <c:chart xmlns:c="http://schemas.openxmlformats.org/drawingml/2006/chart" xmlns:r="http://schemas.openxmlformats.org/officeDocument/2006/relationships" r:id="rId6"/>
+                <c:chart xmlns:c="http://schemas.openxmlformats.org/drawingml/2006/chart" xmlns:r="http://schemas.openxmlformats.org/officeDocument/2006/relationships" r:id="rId7"/>
               </a:graphicData>
             </a:graphic>
           </wp:inline>
@@ -1598,6 +1582,119 @@
       </w:r>
     </w:p>
     <w:p/>
+    <w:p>
+      <w:r>
+        <w:t>Notes:</w:t>
+      </w:r>
+    </w:p>
+    <w:p>
+      <w:r>
+        <w:t>Naïve:</w:t>
+      </w:r>
+    </w:p>
+    <w:p>
+      <w:pPr>
+        <w:pStyle w:val="ListParagraph"/>
+        <w:numPr>
+          <w:ilvl w:val="0"/>
+          <w:numId w:val="1"/>
+        </w:numPr>
+      </w:pPr>
+      <w:r>
+        <w:t>Ascending and Descending is worst case</w:t>
+      </w:r>
+    </w:p>
+    <w:p>
+      <w:pPr>
+        <w:pStyle w:val="ListParagraph"/>
+        <w:numPr>
+          <w:ilvl w:val="0"/>
+          <w:numId w:val="1"/>
+        </w:numPr>
+      </w:pPr>
+      <w:r>
+        <w:t>Random is best case</w:t>
+      </w:r>
+    </w:p>
+    <w:p>
+      <w:r>
+        <w:t>Random:</w:t>
+      </w:r>
+    </w:p>
+    <w:p>
+      <w:pPr>
+        <w:pStyle w:val="ListParagraph"/>
+        <w:numPr>
+          <w:ilvl w:val="0"/>
+          <w:numId w:val="1"/>
+        </w:numPr>
+      </w:pPr>
+      <w:r>
+        <w:t xml:space="preserve">Same </w:t>
+      </w:r>
+    </w:p>
+    <w:p>
+      <w:r>
+        <w:t>Median of three</w:t>
+      </w:r>
+    </w:p>
+    <w:p>
+      <w:pPr>
+        <w:pStyle w:val="ListParagraph"/>
+        <w:numPr>
+          <w:ilvl w:val="0"/>
+          <w:numId w:val="1"/>
+        </w:numPr>
+      </w:pPr>
+    </w:p>
+    <w:p/>
+    <w:p>
+      <w:pPr>
+        <w:pStyle w:val="ListParagraph"/>
+        <w:numPr>
+          <w:ilvl w:val="0"/>
+          <w:numId w:val="1"/>
+        </w:numPr>
+      </w:pPr>
+      <w:r>
+        <w:t>Unstable sorting algorithm</w:t>
+      </w:r>
+    </w:p>
+    <w:p/>
+    <w:p>
+      <w:r>
+        <w:t>Worst pivot:</w:t>
+      </w:r>
+    </w:p>
+    <w:p>
+      <w:pPr>
+        <w:pStyle w:val="ListParagraph"/>
+        <w:numPr>
+          <w:ilvl w:val="0"/>
+          <w:numId w:val="1"/>
+        </w:numPr>
+      </w:pPr>
+      <w:r>
+        <w:t>First or last value in already sorted list</w:t>
+      </w:r>
+    </w:p>
+    <w:p>
+      <w:r>
+        <w:t>Best pivot</w:t>
+      </w:r>
+    </w:p>
+    <w:p>
+      <w:pPr>
+        <w:pStyle w:val="ListParagraph"/>
+        <w:numPr>
+          <w:ilvl w:val="0"/>
+          <w:numId w:val="1"/>
+        </w:numPr>
+      </w:pPr>
+      <w:r>
+        <w:t>Median value</w:t>
+      </w:r>
+    </w:p>
     <w:sectPr>
       <w:pgSz w:w="11900" w:h="16840"/>
       <w:pgMar w:top="1440" w:right="1440" w:bottom="1440" w:left="1440" w:header="708" w:footer="708" w:gutter="0"/>
@@ -1606,6 +1703,126 @@
     </w:sectPr>
   </w:body>
 </w:document>
+</file>
+
+<file path=word/numbering.xml><?xml version="1.0" encoding="utf-8"?>
+<w:numbering xmlns:wpc="http://schemas.microsoft.com/office/word/2010/wordprocessingCanvas" xmlns:cx="http://schemas.microsoft.com/office/drawing/2014/chartex" xmlns:cx1="http://schemas.microsoft.com/office/drawing/2015/9/8/chartex" xmlns:cx2="http://schemas.microsoft.com/office/drawing/2015/10/21/chartex" xmlns:cx3="http://schemas.microsoft.com/office/drawing/2016/5/9/chartex" xmlns:cx4="http://schemas.microsoft.com/office/drawing/2016/5/10/chartex" xmlns:cx5="http://schemas.microsoft.com/office/drawing/2016/5/11/chartex" xmlns:cx6="http://schemas.microsoft.com/office/drawing/2016/5/12/chartex" xmlns:cx7="http://schemas.microsoft.com/office/drawing/2016/5/13/chartex" xmlns:cx8="http://schemas.microsoft.com/office/drawing/2016/5/14/chartex" xmlns:mc="http://schemas.openxmlformats.org/markup-compatibility/2006" xmlns:aink="http://schemas.microsoft.com/office/drawing/2016/ink" xmlns:am3d="http://schemas.microsoft.com/office/drawing/2017/model3d" xmlns:o="urn:schemas-microsoft-com:office:office" xmlns:r="http://schemas.openxmlformats.org/officeDocument/2006/relationships" xmlns:m="http://schemas.openxmlformats.org/officeDocument/2006/math" xmlns:v="urn:schemas-microsoft-com:vml" xmlns:wp14="http://schemas.microsoft.com/office/word/2010/wordprocessingDrawing" xmlns:wp="http://schemas.openxmlformats.org/drawingml/2006/wordprocessingDrawing" xmlns:w10="urn:schemas-microsoft-com:office:word" xmlns:w="http://schemas.openxmlformats.org/wordprocessingml/2006/main" xmlns:w14="http://schemas.microsoft.com/office/word/2010/wordml" xmlns:w15="http://schemas.microsoft.com/office/word/2012/wordml" xmlns:w16cid="http://schemas.microsoft.com/office/word/2016/wordml/cid" xmlns:w16se="http://schemas.microsoft.com/office/word/2015/wordml/symex" xmlns:wpg="http://schemas.microsoft.com/office/word/2010/wordprocessingGroup" xmlns:wpi="http://schemas.microsoft.com/office/word/2010/wordprocessingInk" xmlns:wne="http://schemas.microsoft.com/office/word/2006/wordml" xmlns:wps="http://schemas.microsoft.com/office/word/2010/wordprocessingShape" mc:Ignorable="w14 w15 w16se w16cid wp14">
+  <w:abstractNum w:abstractNumId="0" w15:restartNumberingAfterBreak="0">
+    <w:nsid w:val="2DF85015"/>
+    <w:multiLevelType w:val="hybridMultilevel"/>
+    <w:tmpl w:val="D4E0495E"/>
+    <w:lvl w:ilvl="0" w:tplc="926A655C">
+      <w:numFmt w:val="bullet"/>
+      <w:lvlText w:val=""/>
+      <w:lvlJc w:val="left"/>
+      <w:pPr>
+        <w:ind w:left="720" w:hanging="360"/>
+      </w:pPr>
+      <w:rPr>
+        <w:rFonts w:ascii="Symbol" w:eastAsiaTheme="minorHAnsi" w:hAnsi="Symbol" w:cstheme="minorBidi" w:hint="default"/>
+      </w:rPr>
+    </w:lvl>
+    <w:lvl w:ilvl="1" w:tplc="04090003" w:tentative="1">
+      <w:start w:val="1"/>
+      <w:numFmt w:val="bullet"/>
+      <w:lvlText w:val="o"/>
+      <w:lvlJc w:val="left"/>
+      <w:pPr>
+        <w:ind w:left="1440" w:hanging="360"/>
+      </w:pPr>
+      <w:rPr>
+        <w:rFonts w:ascii="Courier New" w:hAnsi="Courier New" w:cs="Courier New" w:hint="default"/>
+      </w:rPr>
+    </w:lvl>
+    <w:lvl w:ilvl="2" w:tplc="04090005" w:tentative="1">
+      <w:start w:val="1"/>
+      <w:numFmt w:val="bullet"/>
+      <w:lvlText w:val=""/>
+      <w:lvlJc w:val="left"/>
+      <w:pPr>
+        <w:ind w:left="2160" w:hanging="360"/>
+      </w:pPr>
+      <w:rPr>
+        <w:rFonts w:ascii="Wingdings" w:hAnsi="Wingdings" w:hint="default"/>
+      </w:rPr>
+    </w:lvl>
+    <w:lvl w:ilvl="3" w:tplc="04090001" w:tentative="1">
+      <w:start w:val="1"/>
+      <w:numFmt w:val="bullet"/>
+      <w:lvlText w:val=""/>
+      <w:lvlJc w:val="left"/>
+      <w:pPr>
+        <w:ind w:left="2880" w:hanging="360"/>
+      </w:pPr>
+      <w:rPr>
+        <w:rFonts w:ascii="Symbol" w:hAnsi="Symbol" w:hint="default"/>
+      </w:rPr>
+    </w:lvl>
+    <w:lvl w:ilvl="4" w:tplc="04090003" w:tentative="1">
+      <w:start w:val="1"/>
+      <w:numFmt w:val="bullet"/>
+      <w:lvlText w:val="o"/>
+      <w:lvlJc w:val="left"/>
+      <w:pPr>
+        <w:ind w:left="3600" w:hanging="360"/>
+      </w:pPr>
+      <w:rPr>
+        <w:rFonts w:ascii="Courier New" w:hAnsi="Courier New" w:cs="Courier New" w:hint="default"/>
+      </w:rPr>
+    </w:lvl>
+    <w:lvl w:ilvl="5" w:tplc="04090005" w:tentative="1">
+      <w:start w:val="1"/>
+      <w:numFmt w:val="bullet"/>
+      <w:lvlText w:val=""/>
+      <w:lvlJc w:val="left"/>
+      <w:pPr>
+        <w:ind w:left="4320" w:hanging="360"/>
+      </w:pPr>
+      <w:rPr>
+        <w:rFonts w:ascii="Wingdings" w:hAnsi="Wingdings" w:hint="default"/>
+      </w:rPr>
+    </w:lvl>
+    <w:lvl w:ilvl="6" w:tplc="04090001" w:tentative="1">
+      <w:start w:val="1"/>
+      <w:numFmt w:val="bullet"/>
+      <w:lvlText w:val=""/>
+      <w:lvlJc w:val="left"/>
+      <w:pPr>
+        <w:ind w:left="5040" w:hanging="360"/>
+      </w:pPr>
+      <w:rPr>
+        <w:rFonts w:ascii="Symbol" w:hAnsi="Symbol" w:hint="default"/>
+      </w:rPr>
+    </w:lvl>
+    <w:lvl w:ilvl="7" w:tplc="04090003" w:tentative="1">
+      <w:start w:val="1"/>
+      <w:numFmt w:val="bullet"/>
+      <w:lvlText w:val="o"/>
+      <w:lvlJc w:val="left"/>
+      <w:pPr>
+        <w:ind w:left="5760" w:hanging="360"/>
+      </w:pPr>
+      <w:rPr>
+        <w:rFonts w:ascii="Courier New" w:hAnsi="Courier New" w:cs="Courier New" w:hint="default"/>
+      </w:rPr>
+    </w:lvl>
+    <w:lvl w:ilvl="8" w:tplc="04090005" w:tentative="1">
+      <w:start w:val="1"/>
+      <w:numFmt w:val="bullet"/>
+      <w:lvlText w:val=""/>
+      <w:lvlJc w:val="left"/>
+      <w:pPr>
+        <w:ind w:left="6480" w:hanging="360"/>
+      </w:pPr>
+      <w:rPr>
+        <w:rFonts w:ascii="Wingdings" w:hAnsi="Wingdings" w:hint="default"/>
+      </w:rPr>
+    </w:lvl>
+  </w:abstractNum>
+  <w:num w:numId="1">
+    <w:abstractNumId w:val="0"/>
+  </w:num>
+</w:numbering>
 </file>
 
 <file path=word/styles.xml><?xml version="1.0" encoding="utf-8"?>
@@ -2219,6 +2436,17 @@
       </w:tcPr>
     </w:tblStylePr>
   </w:style>
+  <w:style w:type="paragraph" w:styleId="ListParagraph">
+    <w:name w:val="List Paragraph"/>
+    <w:basedOn w:val="Normal"/>
+    <w:uiPriority w:val="34"/>
+    <w:qFormat/>
+    <w:rsid w:val="00FB5CF2"/>
+    <w:pPr>
+      <w:ind w:left="720"/>
+      <w:contextualSpacing/>
+    </w:pPr>
+  </w:style>
 </w:styles>
 </file>
 

</xml_diff>